<commit_message>
CV updates and description change
</commit_message>
<xml_diff>
--- a/files/Aerenson_CV.docx
+++ b/files/Aerenson_CV.docx
@@ -1713,10 +1713,16 @@
     </w:p>
     <w:p>
       <w:r>
-        <w:t>In prep:</w:t>
-      </w:r>
-    </w:p>
-    <w:p>
+        <w:t>In review:</w:t>
+      </w:r>
+    </w:p>
+    <w:p>
+      <w:pPr>
+        <w:rPr>
+          <w:i/>
+          <w:iCs/>
+        </w:rPr>
+      </w:pPr>
       <w:r>
         <w:rPr>
           <w:b/>
@@ -1725,21 +1731,14 @@
         <w:t>Aerenson, T</w:t>
       </w:r>
       <w:r>
-        <w:t xml:space="preserve">., McCoy, D., Elsaesser, G., Wu, J., Nugent, J., Brown, H., </w:t>
-      </w:r>
-      <w:proofErr w:type="spellStart"/>
-      <w:r>
-        <w:t>Zelinka</w:t>
-      </w:r>
-      <w:proofErr w:type="spellEnd"/>
-      <w:r>
-        <w:t xml:space="preserve">, M., Burrows, S., Mikkelson, A.: </w:t>
-      </w:r>
-      <w:r>
-        <w:t>Does it matter that we simulate clouds at the wrong time of day</w:t>
-      </w:r>
-      <w:r>
-        <w:t xml:space="preserve">? </w:t>
+        <w:t xml:space="preserve">., McCoy, D., Elsaesser, G., Wu, J., Nugent, J., Brown, H., Zelinka, M., Burrows, S., Mikkelson, A.: Does it matter that we simulate clouds at the wrong time of day? </w:t>
+      </w:r>
+      <w:r>
+        <w:rPr>
+          <w:i/>
+          <w:iCs/>
+        </w:rPr>
+        <w:t>Submitted to Science</w:t>
       </w:r>
     </w:p>
     <w:p>
@@ -1753,70 +1752,98 @@
     <w:p>
       <w:pPr>
         <w:rPr>
+          <w:i/>
+          <w:iCs/>
+        </w:rPr>
+      </w:pPr>
+      <w:r>
+        <w:rPr>
+          <w:b/>
+          <w:bCs/>
+        </w:rPr>
+        <w:t>Aerenson, T</w:t>
+      </w:r>
+      <w:r>
+        <w:t>., McCoy, D., Elsaesser, G.</w:t>
+      </w:r>
+      <w:r>
+        <w:t>, Wu, J.</w:t>
+      </w:r>
+      <w:r>
+        <w:t xml:space="preserve">: </w:t>
+      </w:r>
+      <w:r>
+        <w:t>Drivers of</w:t>
+      </w:r>
+      <w:r>
+        <w:t xml:space="preserve"> </w:t>
+      </w:r>
+      <w:r>
+        <w:t xml:space="preserve">Model Spread </w:t>
+      </w:r>
+      <w:r>
+        <w:t>in</w:t>
+      </w:r>
+      <w:r>
+        <w:t xml:space="preserve"> Snowpack Changes Across</w:t>
+      </w:r>
+      <w:r>
+        <w:t xml:space="preserve"> the American Mountain West. </w:t>
+      </w:r>
+      <w:r>
+        <w:rPr>
+          <w:i/>
+          <w:iCs/>
+        </w:rPr>
+        <w:t>Journal of Climate</w:t>
+      </w:r>
+    </w:p>
+    <w:p>
+      <w:pPr>
+        <w:rPr>
+          <w:i/>
+          <w:iCs/>
           <w:sz w:val="10"/>
           <w:szCs w:val="10"/>
         </w:rPr>
       </w:pPr>
     </w:p>
     <w:p>
-      <w:r>
-        <w:t>In review:</w:t>
-      </w:r>
-    </w:p>
-    <w:p>
-      <w:pPr>
-        <w:rPr>
-          <w:i/>
-          <w:iCs/>
-        </w:rPr>
-      </w:pPr>
-      <w:r>
-        <w:rPr>
-          <w:b/>
-          <w:bCs/>
-        </w:rPr>
-        <w:t>Aerenson, T</w:t>
-      </w:r>
-      <w:r>
-        <w:t>., McCoy, D., Elsaesser, G.</w:t>
-      </w:r>
-      <w:r>
-        <w:t>, Wu, J.</w:t>
-      </w:r>
-      <w:r>
-        <w:t xml:space="preserve">: </w:t>
-      </w:r>
-      <w:r>
-        <w:t>Drivers of</w:t>
-      </w:r>
-      <w:r>
-        <w:t xml:space="preserve"> </w:t>
-      </w:r>
-      <w:r>
-        <w:t xml:space="preserve">Model Spread </w:t>
-      </w:r>
-      <w:r>
-        <w:t>in</w:t>
-      </w:r>
-      <w:r>
-        <w:t xml:space="preserve"> Snowpack Changes Across</w:t>
-      </w:r>
-      <w:r>
-        <w:t xml:space="preserve"> the American Mountain West. </w:t>
-      </w:r>
-      <w:r>
-        <w:rPr>
-          <w:i/>
-          <w:iCs/>
-        </w:rPr>
-        <w:t>Journal of Climate</w:t>
-      </w:r>
-    </w:p>
-    <w:p>
-      <w:pPr>
-        <w:rPr>
-          <w:i/>
-          <w:iCs/>
+      <w:pPr>
+        <w:rPr>
+          <w:i/>
+          <w:iCs/>
+        </w:rPr>
+      </w:pPr>
+      <w:r>
+        <w:rPr>
+          <w:b/>
+          <w:bCs/>
+        </w:rPr>
+        <w:t>Aerenson, T.,</w:t>
+      </w:r>
+      <w:r>
+        <w:t xml:space="preserve"> Marchand, R.: How Do Biases in the Simulation of Present-Day Clouds Affect Cloud </w:t>
+      </w:r>
+      <w:proofErr w:type="gramStart"/>
+      <w:r>
+        <w:t>Feedbacks</w:t>
+      </w:r>
+      <w:proofErr w:type="gramEnd"/>
+      <w:r>
+        <w:t xml:space="preserve">? </w:t>
+      </w:r>
+      <w:r>
+        <w:rPr>
+          <w:i/>
+          <w:iCs/>
+        </w:rPr>
+        <w:t>Journal of Geophysical Research: Atmospheres</w:t>
+      </w:r>
+    </w:p>
+    <w:p>
+      <w:pPr>
+        <w:rPr>
           <w:sz w:val="10"/>
           <w:szCs w:val="10"/>
         </w:rPr>
@@ -1829,35 +1856,48 @@
           <w:iCs/>
         </w:rPr>
       </w:pPr>
-      <w:r>
-        <w:rPr>
-          <w:b/>
-          <w:bCs/>
-        </w:rPr>
-        <w:t>Aerenson, T.,</w:t>
-      </w:r>
-      <w:r>
-        <w:t xml:space="preserve"> Marchand, R.: How Do Biases in the Simulation of Present-Day Clouds Affect Cloud </w:t>
-      </w:r>
-      <w:proofErr w:type="gramStart"/>
-      <w:r>
-        <w:t>Feedbacks</w:t>
-      </w:r>
-      <w:proofErr w:type="gramEnd"/>
-      <w:r>
-        <w:t xml:space="preserve">? </w:t>
-      </w:r>
-      <w:r>
-        <w:rPr>
-          <w:i/>
-          <w:iCs/>
-        </w:rPr>
-        <w:t>Journal of Geophysical Research: Atmospheres</w:t>
-      </w:r>
-    </w:p>
-    <w:p>
-      <w:pPr>
-        <w:rPr>
+      <w:proofErr w:type="spellStart"/>
+      <w:r>
+        <w:t>Werapitiya</w:t>
+      </w:r>
+      <w:proofErr w:type="spellEnd"/>
+      <w:r>
+        <w:t xml:space="preserve">, G., McCoy, D., Elsaesser, G., Wu, J., Gettelman, A., </w:t>
+      </w:r>
+      <w:proofErr w:type="spellStart"/>
+      <w:r>
+        <w:t>Eidhammer</w:t>
+      </w:r>
+      <w:proofErr w:type="spellEnd"/>
+      <w:r>
+        <w:t xml:space="preserve">, T., </w:t>
+      </w:r>
+      <w:r>
+        <w:rPr>
+          <w:b/>
+          <w:bCs/>
+        </w:rPr>
+        <w:t>Aerenson, T.</w:t>
+      </w:r>
+      <w:r>
+        <w:t>, Song, C.: Climate Model Extratropical Cloud Feedback Constrained by Cloud Sources and Sinks in Cyclones</w:t>
+      </w:r>
+      <w:r>
+        <w:t xml:space="preserve">. </w:t>
+      </w:r>
+      <w:r>
+        <w:rPr>
+          <w:i/>
+          <w:iCs/>
+        </w:rPr>
+        <w:t>Journal of Climate</w:t>
+      </w:r>
+    </w:p>
+    <w:p>
+      <w:pPr>
+        <w:rPr>
+          <w:i/>
+          <w:iCs/>
           <w:sz w:val="10"/>
           <w:szCs w:val="10"/>
         </w:rPr>
@@ -1870,56 +1910,54 @@
           <w:iCs/>
         </w:rPr>
       </w:pPr>
+      <w:r>
+        <w:t xml:space="preserve">Nugent, J., Brown, H., Kirby, A., McCoy, D., Allen, G., </w:t>
+      </w:r>
+      <w:r>
+        <w:rPr>
+          <w:b/>
+          <w:bCs/>
+        </w:rPr>
+        <w:t>Aerenson, T.,</w:t>
+      </w:r>
+      <w:r>
+        <w:t xml:space="preserve"> Burrows, S., Caulton, D., Fan, J., Feng, Y., Gettelman, A., Griswold, J., Leung, L., </w:t>
+      </w:r>
       <w:proofErr w:type="spellStart"/>
       <w:r>
-        <w:t>Werapitiya</w:t>
+        <w:t>Muelmenstaedt</w:t>
       </w:r>
       <w:proofErr w:type="spellEnd"/>
       <w:r>
-        <w:t xml:space="preserve">, G., McCoy, D., Elsaesser, G., Wu, J., </w:t>
+        <w:t xml:space="preserve">, J., Mahfouz, N., Ovchinnikov, </w:t>
+      </w:r>
+      <w:proofErr w:type="gramStart"/>
+      <w:r>
+        <w:t>M,.</w:t>
+      </w:r>
+      <w:proofErr w:type="gramEnd"/>
+      <w:r>
+        <w:t xml:space="preserve"> Jones, D., Shan, Y., Song, X., Silber, I., </w:t>
       </w:r>
       <w:proofErr w:type="spellStart"/>
       <w:r>
-        <w:t>Gettelman</w:t>
+        <w:t>Shpund</w:t>
       </w:r>
       <w:proofErr w:type="spellEnd"/>
       <w:r>
-        <w:t xml:space="preserve">, A., </w:t>
-      </w:r>
-      <w:proofErr w:type="spellStart"/>
-      <w:r>
-        <w:t>Eidhammer</w:t>
-      </w:r>
-      <w:proofErr w:type="spellEnd"/>
-      <w:r>
-        <w:t xml:space="preserve">, T., </w:t>
-      </w:r>
-      <w:r>
-        <w:rPr>
-          <w:b/>
-          <w:bCs/>
-        </w:rPr>
-        <w:t>Aerenson, T.</w:t>
-      </w:r>
-      <w:r>
-        <w:t>, Song, C.: Climate Model Extratropical Cloud Feedback Constrained by Cloud Sources and Sinks in Cyclones</w:t>
-      </w:r>
-      <w:r>
-        <w:t xml:space="preserve">. </w:t>
-      </w:r>
-      <w:r>
-        <w:rPr>
-          <w:i/>
-          <w:iCs/>
-        </w:rPr>
-        <w:t>Journal of Climate</w:t>
-      </w:r>
-    </w:p>
-    <w:p>
-      <w:pPr>
-        <w:rPr>
-          <w:i/>
-          <w:iCs/>
+        <w:t xml:space="preserve">, J., Qian, Y., Xie, S., Zelinka, M., Zhang, D., Zhang, G., Zhang, K.: Overview of the Nephele Perturbed Parameter Ensemble for aerosol-cloud interactions hosted in E3SMv3. </w:t>
+      </w:r>
+      <w:r>
+        <w:rPr>
+          <w:i/>
+          <w:iCs/>
+        </w:rPr>
+        <w:t>JAMES</w:t>
+      </w:r>
+    </w:p>
+    <w:p>
+      <w:pPr>
+        <w:rPr>
           <w:sz w:val="10"/>
           <w:szCs w:val="10"/>
         </w:rPr>
@@ -1928,88 +1966,50 @@
     <w:p>
       <w:pPr>
         <w:rPr>
-          <w:i/>
-          <w:iCs/>
-        </w:rPr>
-      </w:pPr>
-      <w:r>
-        <w:t xml:space="preserve">Nugent, J., Brown, H., Kirby, A., McCoy, D., Allen, G., </w:t>
-      </w:r>
-      <w:r>
-        <w:rPr>
-          <w:b/>
-          <w:bCs/>
-        </w:rPr>
-        <w:t>Aerenson, T.,</w:t>
-      </w:r>
-      <w:r>
-        <w:t xml:space="preserve"> Burrows, S., </w:t>
-      </w:r>
-      <w:proofErr w:type="spellStart"/>
-      <w:r>
-        <w:t>Caulton</w:t>
-      </w:r>
-      <w:proofErr w:type="spellEnd"/>
-      <w:r>
-        <w:t xml:space="preserve">, D., Fan, J., Feng, Y., </w:t>
-      </w:r>
-      <w:proofErr w:type="spellStart"/>
-      <w:r>
-        <w:t>Gettelman</w:t>
-      </w:r>
-      <w:proofErr w:type="spellEnd"/>
-      <w:r>
-        <w:t xml:space="preserve">, A., Griswold, J., Leung, L., </w:t>
-      </w:r>
-      <w:proofErr w:type="spellStart"/>
-      <w:r>
-        <w:t>Muelmenstaedt</w:t>
-      </w:r>
-      <w:proofErr w:type="spellEnd"/>
-      <w:r>
-        <w:t xml:space="preserve">, J., Mahfouz, N., Ovchinnikov, </w:t>
-      </w:r>
-      <w:proofErr w:type="gramStart"/>
-      <w:r>
-        <w:t>M,.</w:t>
-      </w:r>
-      <w:proofErr w:type="gramEnd"/>
-      <w:r>
-        <w:t xml:space="preserve"> Jones, D., Shan, Y., Song, X., Silber, I., </w:t>
-      </w:r>
-      <w:proofErr w:type="spellStart"/>
-      <w:r>
-        <w:t>Shpund</w:t>
-      </w:r>
-      <w:proofErr w:type="spellEnd"/>
-      <w:r>
-        <w:t xml:space="preserve">, J., Qian, Y., Xie, S., </w:t>
-      </w:r>
-      <w:proofErr w:type="spellStart"/>
-      <w:r>
-        <w:t>Zelinka</w:t>
-      </w:r>
-      <w:proofErr w:type="spellEnd"/>
-      <w:r>
-        <w:t xml:space="preserve">, M., Zhang, D., Zhang, G., Zhang, K.: Overview of the Nephele Perturbed Parameter Ensemble for aerosol-cloud interactions hosted in E3SMv3. </w:t>
-      </w:r>
-      <w:r>
-        <w:rPr>
-          <w:i/>
-          <w:iCs/>
-        </w:rPr>
-        <w:t>JAMES</w:t>
-      </w:r>
-    </w:p>
-    <w:p>
-      <w:pPr>
-        <w:rPr>
           <w:sz w:val="10"/>
           <w:szCs w:val="10"/>
         </w:rPr>
       </w:pPr>
     </w:p>
     <w:p>
+      <w:r>
+        <w:t>Published:</w:t>
+      </w:r>
+    </w:p>
+    <w:p>
+      <w:r>
+        <w:rPr>
+          <w:b/>
+          <w:bCs/>
+        </w:rPr>
+        <w:lastRenderedPageBreak/>
+        <w:t>Aerenson, T.,</w:t>
+      </w:r>
+      <w:r>
+        <w:t xml:space="preserve"> Marchand, R., &amp; Zhou, C. (2024). Cloud Responses to Abrupt Solar and CO2 Forcing: 2. Adjustment to Forcing in Coupled Models. </w:t>
+      </w:r>
+      <w:r>
+        <w:rPr>
+          <w:i/>
+          <w:iCs/>
+        </w:rPr>
+        <w:t>Journal of Geophysical Research: Atmospheres</w:t>
+      </w:r>
+      <w:r>
+        <w:t xml:space="preserve">, </w:t>
+      </w:r>
+      <w:r>
+        <w:rPr>
+          <w:i/>
+          <w:iCs/>
+        </w:rPr>
+        <w:t>129</w:t>
+      </w:r>
+      <w:r>
+        <w:t>(12), e2023JD040297. https://doi.org/10.1029/2023JD040297</w:t>
+      </w:r>
+    </w:p>
+    <w:p>
       <w:pPr>
         <w:rPr>
           <w:sz w:val="10"/>
@@ -2019,11 +2019,6 @@
     </w:p>
     <w:p>
       <w:r>
-        <w:t>Published:</w:t>
-      </w:r>
-    </w:p>
-    <w:p>
-      <w:r>
         <w:rPr>
           <w:b/>
           <w:bCs/>
@@ -2031,7 +2026,15 @@
         <w:t>Aerenson, T.,</w:t>
       </w:r>
       <w:r>
-        <w:t xml:space="preserve"> Marchand, R., &amp; Zhou, C. (2024). Cloud Responses to Abrupt Solar and CO2 Forcing: 2. Adjustment to Forcing in Coupled Models. </w:t>
+        <w:t xml:space="preserve"> &amp; Marchand, R. (2024). Cloud Responses to Abrupt Solar and CO2 Forcing: 1. Temperature Mediated Cloud </w:t>
+      </w:r>
+      <w:proofErr w:type="gramStart"/>
+      <w:r>
+        <w:t>Feedbacks</w:t>
+      </w:r>
+      <w:proofErr w:type="gramEnd"/>
+      <w:r>
+        <w:t xml:space="preserve">. </w:t>
       </w:r>
       <w:r>
         <w:rPr>
@@ -2051,7 +2054,7 @@
         <w:t>129</w:t>
       </w:r>
       <w:r>
-        <w:t>(12), e2023JD040297. https://doi.org/10.1029/2023JD040297</w:t>
+        <w:t>(12), e2023JD040296. https://doi.org/10.1029/2023JD040296</w:t>
       </w:r>
     </w:p>
     <w:p>
@@ -2064,6 +2067,9 @@
     </w:p>
     <w:p>
       <w:r>
+        <w:t xml:space="preserve">Poletti, A. N., W Frierson, D. M., </w:t>
+      </w:r>
+      <w:r>
         <w:rPr>
           <w:b/>
           <w:bCs/>
@@ -2071,66 +2077,7 @@
         <w:t>Aerenson, T.,</w:t>
       </w:r>
       <w:r>
-        <w:t xml:space="preserve"> &amp; Marchand, R. (2024). Cloud Responses to Abrupt Solar and CO2 Forcing: 1. Temperature Mediated Cloud </w:t>
-      </w:r>
-      <w:proofErr w:type="gramStart"/>
-      <w:r>
-        <w:t>Feedbacks</w:t>
-      </w:r>
-      <w:proofErr w:type="gramEnd"/>
-      <w:r>
-        <w:t xml:space="preserve">. </w:t>
-      </w:r>
-      <w:r>
-        <w:rPr>
-          <w:i/>
-          <w:iCs/>
-        </w:rPr>
-        <w:t>Journal of Geophysical Research: Atmospheres</w:t>
-      </w:r>
-      <w:r>
-        <w:t xml:space="preserve">, </w:t>
-      </w:r>
-      <w:r>
-        <w:rPr>
-          <w:i/>
-          <w:iCs/>
-        </w:rPr>
-        <w:t>129</w:t>
-      </w:r>
-      <w:r>
-        <w:t>(12), e2023JD040296. https://doi.org/10.1029/2023JD040296</w:t>
-      </w:r>
-    </w:p>
-    <w:p>
-      <w:pPr>
-        <w:rPr>
-          <w:sz w:val="10"/>
-          <w:szCs w:val="10"/>
-        </w:rPr>
-      </w:pPr>
-    </w:p>
-    <w:p>
-      <w:r>
-        <w:t xml:space="preserve">Poletti, A. N., W Frierson, D. M., </w:t>
-      </w:r>
-      <w:r>
-        <w:rPr>
-          <w:b/>
-          <w:bCs/>
-        </w:rPr>
-        <w:t>Aerenson, T.,</w:t>
-      </w:r>
-      <w:r>
-        <w:t xml:space="preserve"> </w:t>
-      </w:r>
-      <w:proofErr w:type="spellStart"/>
-      <w:r>
-        <w:t>Nikumbh</w:t>
-      </w:r>
-      <w:proofErr w:type="spellEnd"/>
-      <w:r>
-        <w:t xml:space="preserve">, A., Carroll, R., Henshaw, W., &amp; Scheff, J. (2024). Atmosphere and ocean energy transport in extreme warming scenarios. </w:t>
+        <w:t xml:space="preserve"> Nikumbh, A., Carroll, R., Henshaw, W., &amp; Scheff, J. (2024). Atmosphere and ocean energy transport in extreme warming scenarios. </w:t>
       </w:r>
       <w:r>
         <w:rPr>
@@ -2996,7 +2943,6 @@
           <w:szCs w:val="22"/>
           <w:shd w:val="clear" w:color="auto" w:fill="FDFDFD"/>
         </w:rPr>
-        <w:lastRenderedPageBreak/>
         <w:t>Aerenson, T.</w:t>
       </w:r>
       <w:r>
@@ -3075,6 +3021,7 @@
           <w:szCs w:val="22"/>
           <w:shd w:val="clear" w:color="auto" w:fill="FDFDFD"/>
         </w:rPr>
+        <w:lastRenderedPageBreak/>
         <w:t>Aerenson, T.</w:t>
       </w:r>
       <w:r>
@@ -4440,356 +4387,480 @@
           <w:b/>
           <w:u w:val="single"/>
         </w:rPr>
-        <w:t>Scholarships and Awards</w:t>
-      </w:r>
-      <w:r>
-        <w:rPr>
-          <w:b/>
-          <w:u w:val="single"/>
-        </w:rPr>
-        <w:tab/>
-      </w:r>
-      <w:r>
-        <w:rPr>
-          <w:b/>
-          <w:u w:val="single"/>
-        </w:rPr>
-        <w:tab/>
-      </w:r>
-      <w:r>
-        <w:rPr>
-          <w:b/>
-          <w:u w:val="single"/>
-        </w:rPr>
-        <w:tab/>
-      </w:r>
-      <w:r>
-        <w:rPr>
-          <w:b/>
-          <w:u w:val="single"/>
-        </w:rPr>
-        <w:tab/>
-      </w:r>
-      <w:r>
-        <w:rPr>
-          <w:b/>
-          <w:u w:val="single"/>
-        </w:rPr>
-        <w:tab/>
-      </w:r>
-      <w:r>
-        <w:rPr>
-          <w:b/>
-          <w:u w:val="single"/>
-        </w:rPr>
-        <w:tab/>
-      </w:r>
-      <w:r>
-        <w:rPr>
-          <w:b/>
-          <w:u w:val="single"/>
-        </w:rPr>
-        <w:tab/>
-      </w:r>
-      <w:r>
-        <w:rPr>
-          <w:b/>
-          <w:u w:val="single"/>
-        </w:rPr>
-        <w:tab/>
-      </w:r>
-      <w:r>
-        <w:rPr>
-          <w:b/>
-          <w:u w:val="single"/>
-        </w:rPr>
-        <w:tab/>
-      </w:r>
-      <w:r>
-        <w:rPr>
-          <w:b/>
-          <w:u w:val="single"/>
-        </w:rPr>
-        <w:tab/>
-      </w:r>
-      <w:r>
-        <w:rPr>
-          <w:b/>
-          <w:u w:val="single"/>
-        </w:rPr>
-        <w:tab/>
-      </w:r>
-      <w:r>
-        <w:rPr>
-          <w:b/>
-          <w:u w:val="single"/>
-        </w:rPr>
-        <w:tab/>
-      </w:r>
-    </w:p>
-    <w:p>
-      <w:pPr>
-        <w:rPr>
-          <w:b/>
+        <w:t>Service</w:t>
+      </w:r>
+      <w:r>
+        <w:rPr>
+          <w:b/>
+          <w:u w:val="single"/>
+        </w:rPr>
+        <w:tab/>
+      </w:r>
+      <w:r>
+        <w:rPr>
+          <w:b/>
+          <w:u w:val="single"/>
+        </w:rPr>
+        <w:tab/>
+      </w:r>
+      <w:r>
+        <w:rPr>
+          <w:b/>
+          <w:u w:val="single"/>
+        </w:rPr>
+        <w:tab/>
+      </w:r>
+      <w:r>
+        <w:rPr>
+          <w:b/>
+          <w:u w:val="single"/>
+        </w:rPr>
+        <w:tab/>
+      </w:r>
+      <w:r>
+        <w:rPr>
+          <w:b/>
+          <w:u w:val="single"/>
+        </w:rPr>
+        <w:tab/>
+      </w:r>
+      <w:r>
+        <w:rPr>
+          <w:b/>
+          <w:u w:val="single"/>
+        </w:rPr>
+        <w:tab/>
+      </w:r>
+      <w:r>
+        <w:rPr>
+          <w:b/>
+          <w:u w:val="single"/>
+        </w:rPr>
+        <w:tab/>
+      </w:r>
+      <w:r>
+        <w:rPr>
+          <w:b/>
+          <w:u w:val="single"/>
+        </w:rPr>
+        <w:tab/>
+      </w:r>
+      <w:r>
+        <w:rPr>
+          <w:b/>
+          <w:u w:val="single"/>
+        </w:rPr>
+        <w:tab/>
+      </w:r>
+      <w:r>
+        <w:rPr>
+          <w:b/>
+          <w:u w:val="single"/>
+        </w:rPr>
+        <w:tab/>
+      </w:r>
+      <w:r>
+        <w:rPr>
+          <w:b/>
+          <w:u w:val="single"/>
+        </w:rPr>
+        <w:tab/>
+      </w:r>
+      <w:r>
+        <w:rPr>
+          <w:b/>
+          <w:u w:val="single"/>
+        </w:rPr>
+        <w:tab/>
+      </w:r>
+    </w:p>
+    <w:p>
+      <w:pPr>
+        <w:rPr>
+          <w:b/>
+          <w:bCs/>
+        </w:rPr>
+      </w:pPr>
+      <w:r>
+        <w:rPr>
+          <w:i/>
+          <w:iCs/>
+        </w:rPr>
+        <w:t xml:space="preserve">Postdoc Representative, </w:t>
+      </w:r>
+      <w:proofErr w:type="spellStart"/>
+      <w:r>
+        <w:rPr>
+          <w:b/>
+          <w:bCs/>
+        </w:rPr>
+        <w:t>UWyo</w:t>
+      </w:r>
+      <w:proofErr w:type="spellEnd"/>
+      <w:r>
+        <w:rPr>
+          <w:b/>
+          <w:bCs/>
+        </w:rPr>
+        <w:t xml:space="preserve"> Department of Atmospheric Science, Laramie, WY.</w:t>
+      </w:r>
+    </w:p>
+    <w:p>
+      <w:pPr>
+        <w:rPr>
+          <w:i/>
+          <w:iCs/>
+        </w:rPr>
+      </w:pPr>
+      <w:r>
+        <w:rPr>
+          <w:b/>
+          <w:bCs/>
+        </w:rPr>
+        <w:tab/>
+      </w:r>
+      <w:r>
+        <w:rPr>
+          <w:b/>
+          <w:bCs/>
+        </w:rPr>
+        <w:tab/>
+      </w:r>
+      <w:r>
+        <w:rPr>
+          <w:b/>
+          <w:bCs/>
+        </w:rPr>
+        <w:tab/>
+      </w:r>
+      <w:r>
+        <w:rPr>
+          <w:b/>
+          <w:bCs/>
+        </w:rPr>
+        <w:tab/>
+      </w:r>
+      <w:r>
+        <w:rPr>
+          <w:b/>
+          <w:bCs/>
+        </w:rPr>
+        <w:tab/>
+      </w:r>
+      <w:r>
+        <w:rPr>
+          <w:b/>
+          <w:bCs/>
+        </w:rPr>
+        <w:tab/>
+      </w:r>
+      <w:r>
+        <w:rPr>
+          <w:b/>
+          <w:bCs/>
+        </w:rPr>
+        <w:tab/>
+      </w:r>
+      <w:r>
+        <w:rPr>
+          <w:b/>
+          <w:bCs/>
+        </w:rPr>
+        <w:tab/>
+      </w:r>
+      <w:r>
+        <w:rPr>
+          <w:b/>
+          <w:bCs/>
+        </w:rPr>
+        <w:tab/>
+      </w:r>
+      <w:r>
+        <w:rPr>
+          <w:b/>
+          <w:bCs/>
+        </w:rPr>
+        <w:tab/>
+      </w:r>
+      <w:r>
+        <w:rPr>
+          <w:b/>
+          <w:bCs/>
+        </w:rPr>
+        <w:tab/>
+      </w:r>
+      <w:r>
+        <w:rPr>
+          <w:b/>
+          <w:bCs/>
+        </w:rPr>
+        <w:tab/>
+        <w:t xml:space="preserve">  </w:t>
+      </w:r>
+      <w:r>
+        <w:rPr>
+          <w:i/>
+          <w:iCs/>
+        </w:rPr>
+        <w:t>Oct 2024 – Present</w:t>
+      </w:r>
+    </w:p>
+    <w:p>
+      <w:pPr>
+        <w:rPr>
+          <w:i/>
+          <w:iCs/>
           <w:sz w:val="10"/>
           <w:szCs w:val="10"/>
         </w:rPr>
       </w:pPr>
     </w:p>
     <w:p>
-      <w:r>
-        <w:rPr>
-          <w:b/>
-          <w:bCs/>
-        </w:rPr>
-        <w:t>Certificate of Distinguished Service</w:t>
-      </w:r>
-      <w:r>
-        <w:t xml:space="preserve"> 2022: University of Washington Department of Atmospheric Sciences</w:t>
-      </w:r>
-    </w:p>
-    <w:p>
-      <w:pPr>
-        <w:rPr>
-          <w:b/>
-          <w:bCs/>
+      <w:pPr>
+        <w:rPr>
+          <w:b/>
+          <w:bCs/>
+        </w:rPr>
+      </w:pPr>
+      <w:r>
+        <w:rPr>
+          <w:i/>
+          <w:iCs/>
+        </w:rPr>
+        <w:t xml:space="preserve">Peer-to-peer Mentoring Coordinator, </w:t>
+      </w:r>
+      <w:r>
+        <w:rPr>
+          <w:b/>
+          <w:bCs/>
+        </w:rPr>
+        <w:t>UW Department of Atmospheric Sciences, Seattle WA.</w:t>
+      </w:r>
+    </w:p>
+    <w:p>
+      <w:pPr>
+        <w:rPr>
+          <w:i/>
+          <w:iCs/>
+        </w:rPr>
+      </w:pPr>
+      <w:r>
+        <w:rPr>
+          <w:b/>
+          <w:bCs/>
+        </w:rPr>
+        <w:tab/>
+      </w:r>
+      <w:r>
+        <w:rPr>
+          <w:b/>
+          <w:bCs/>
+        </w:rPr>
+        <w:tab/>
+      </w:r>
+      <w:r>
+        <w:rPr>
+          <w:b/>
+          <w:bCs/>
+        </w:rPr>
+        <w:tab/>
+      </w:r>
+      <w:r>
+        <w:rPr>
+          <w:b/>
+          <w:bCs/>
+        </w:rPr>
+        <w:tab/>
+      </w:r>
+      <w:r>
+        <w:rPr>
+          <w:b/>
+          <w:bCs/>
+        </w:rPr>
+        <w:tab/>
+      </w:r>
+      <w:r>
+        <w:rPr>
+          <w:b/>
+          <w:bCs/>
+        </w:rPr>
+        <w:tab/>
+      </w:r>
+      <w:r>
+        <w:rPr>
+          <w:b/>
+          <w:bCs/>
+        </w:rPr>
+        <w:tab/>
+      </w:r>
+      <w:r>
+        <w:rPr>
+          <w:b/>
+          <w:bCs/>
+        </w:rPr>
+        <w:tab/>
+      </w:r>
+      <w:r>
+        <w:rPr>
+          <w:b/>
+          <w:bCs/>
+        </w:rPr>
+        <w:tab/>
+      </w:r>
+      <w:r>
+        <w:rPr>
+          <w:b/>
+          <w:bCs/>
+        </w:rPr>
+        <w:tab/>
+      </w:r>
+      <w:r>
+        <w:rPr>
+          <w:b/>
+          <w:bCs/>
+        </w:rPr>
+        <w:tab/>
+      </w:r>
+      <w:r>
+        <w:rPr>
+          <w:b/>
+          <w:bCs/>
+        </w:rPr>
+        <w:tab/>
+        <w:t xml:space="preserve">  </w:t>
+      </w:r>
+      <w:r>
+        <w:rPr>
+          <w:i/>
+          <w:iCs/>
+        </w:rPr>
+        <w:t>Jul 2022 – Dec 2023</w:t>
+      </w:r>
+    </w:p>
+    <w:p>
+      <w:pPr>
+        <w:rPr>
+          <w:i/>
+          <w:iCs/>
           <w:sz w:val="10"/>
           <w:szCs w:val="10"/>
         </w:rPr>
       </w:pPr>
     </w:p>
     <w:p>
-      <w:r>
-        <w:rPr>
-          <w:b/>
-          <w:bCs/>
-        </w:rPr>
-        <w:t xml:space="preserve">Top Scholar Award </w:t>
-      </w:r>
-      <w:r>
-        <w:t>2019: University of Washington Department of Atmospheric Sciences</w:t>
-      </w:r>
-    </w:p>
-    <w:p/>
-    <w:p>
-      <w:pPr>
-        <w:rPr>
-          <w:b/>
-        </w:rPr>
-      </w:pPr>
-      <w:r>
-        <w:rPr>
-          <w:b/>
-          <w:u w:val="single"/>
-        </w:rPr>
-        <w:t>Service Positions</w:t>
-      </w:r>
-      <w:r>
-        <w:rPr>
-          <w:b/>
-          <w:u w:val="single"/>
-        </w:rPr>
-        <w:tab/>
-      </w:r>
-      <w:r>
-        <w:rPr>
-          <w:b/>
-          <w:u w:val="single"/>
-        </w:rPr>
-        <w:tab/>
-      </w:r>
-      <w:r>
-        <w:rPr>
-          <w:b/>
-          <w:u w:val="single"/>
-        </w:rPr>
-        <w:tab/>
-      </w:r>
-      <w:r>
-        <w:rPr>
-          <w:b/>
-          <w:u w:val="single"/>
-        </w:rPr>
-        <w:tab/>
-      </w:r>
-      <w:r>
-        <w:rPr>
-          <w:b/>
-          <w:u w:val="single"/>
-        </w:rPr>
-        <w:tab/>
-      </w:r>
-      <w:r>
-        <w:rPr>
-          <w:b/>
-          <w:u w:val="single"/>
-        </w:rPr>
-        <w:tab/>
-      </w:r>
-      <w:r>
-        <w:rPr>
-          <w:b/>
-          <w:u w:val="single"/>
-        </w:rPr>
-        <w:tab/>
-      </w:r>
-      <w:r>
-        <w:rPr>
-          <w:b/>
-          <w:u w:val="single"/>
-        </w:rPr>
-        <w:tab/>
-      </w:r>
-      <w:r>
-        <w:rPr>
-          <w:b/>
-          <w:u w:val="single"/>
-        </w:rPr>
-        <w:tab/>
-      </w:r>
-      <w:r>
-        <w:rPr>
-          <w:b/>
-          <w:u w:val="single"/>
-        </w:rPr>
-        <w:tab/>
-      </w:r>
-      <w:r>
-        <w:rPr>
-          <w:b/>
-          <w:u w:val="single"/>
-        </w:rPr>
-        <w:tab/>
-      </w:r>
-      <w:r>
-        <w:rPr>
-          <w:b/>
-          <w:u w:val="single"/>
-        </w:rPr>
-        <w:tab/>
-      </w:r>
-    </w:p>
-    <w:p>
-      <w:pPr>
-        <w:rPr>
-          <w:b/>
-          <w:bCs/>
-        </w:rPr>
-      </w:pPr>
-      <w:r>
-        <w:rPr>
-          <w:i/>
-          <w:iCs/>
-        </w:rPr>
-        <w:t xml:space="preserve">Postdoc Representative, </w:t>
-      </w:r>
-      <w:proofErr w:type="spellStart"/>
-      <w:r>
-        <w:rPr>
-          <w:b/>
-          <w:bCs/>
-        </w:rPr>
-        <w:t>UWyo</w:t>
-      </w:r>
-      <w:proofErr w:type="spellEnd"/>
-      <w:r>
-        <w:rPr>
-          <w:b/>
-          <w:bCs/>
-        </w:rPr>
-        <w:t xml:space="preserve"> Department of Atmospheric Science, Laramie, WY.</w:t>
-      </w:r>
-    </w:p>
-    <w:p>
-      <w:pPr>
-        <w:rPr>
-          <w:i/>
-          <w:iCs/>
-        </w:rPr>
-      </w:pPr>
-      <w:r>
-        <w:rPr>
-          <w:b/>
-          <w:bCs/>
-        </w:rPr>
-        <w:tab/>
-      </w:r>
-      <w:r>
-        <w:rPr>
-          <w:b/>
-          <w:bCs/>
-        </w:rPr>
-        <w:tab/>
-      </w:r>
-      <w:r>
-        <w:rPr>
-          <w:b/>
-          <w:bCs/>
-        </w:rPr>
-        <w:tab/>
-      </w:r>
-      <w:r>
-        <w:rPr>
-          <w:b/>
-          <w:bCs/>
-        </w:rPr>
-        <w:tab/>
-      </w:r>
-      <w:r>
-        <w:rPr>
-          <w:b/>
-          <w:bCs/>
-        </w:rPr>
-        <w:tab/>
-      </w:r>
-      <w:r>
-        <w:rPr>
-          <w:b/>
-          <w:bCs/>
-        </w:rPr>
-        <w:tab/>
-      </w:r>
-      <w:r>
-        <w:rPr>
-          <w:b/>
-          <w:bCs/>
-        </w:rPr>
-        <w:tab/>
-      </w:r>
-      <w:r>
-        <w:rPr>
-          <w:b/>
-          <w:bCs/>
-        </w:rPr>
-        <w:tab/>
-      </w:r>
-      <w:r>
-        <w:rPr>
-          <w:b/>
-          <w:bCs/>
-        </w:rPr>
-        <w:tab/>
-      </w:r>
-      <w:r>
-        <w:rPr>
-          <w:b/>
-          <w:bCs/>
-        </w:rPr>
-        <w:tab/>
-      </w:r>
-      <w:r>
-        <w:rPr>
-          <w:b/>
-          <w:bCs/>
-        </w:rPr>
-        <w:tab/>
-      </w:r>
-      <w:r>
-        <w:rPr>
-          <w:b/>
-          <w:bCs/>
-        </w:rPr>
-        <w:tab/>
+      <w:pPr>
+        <w:rPr>
+          <w:b/>
+          <w:bCs/>
+        </w:rPr>
+      </w:pPr>
+      <w:r>
+        <w:rPr>
+          <w:i/>
+          <w:iCs/>
+        </w:rPr>
+        <w:t xml:space="preserve">Diversity and Inclusion Group Coordinator, </w:t>
+      </w:r>
+      <w:r>
+        <w:rPr>
+          <w:b/>
+          <w:bCs/>
+        </w:rPr>
+        <w:t>UW Department of Atmospheric Sciences, Seattle WA.</w:t>
+      </w:r>
+    </w:p>
+    <w:p>
+      <w:pPr>
+        <w:rPr>
+          <w:i/>
+          <w:iCs/>
+        </w:rPr>
+      </w:pPr>
+      <w:r>
+        <w:rPr>
+          <w:b/>
+          <w:bCs/>
+        </w:rPr>
+        <w:tab/>
+      </w:r>
+      <w:r>
+        <w:rPr>
+          <w:b/>
+          <w:bCs/>
+        </w:rPr>
+        <w:tab/>
+      </w:r>
+      <w:r>
+        <w:rPr>
+          <w:b/>
+          <w:bCs/>
+        </w:rPr>
+        <w:tab/>
+      </w:r>
+      <w:r>
+        <w:rPr>
+          <w:b/>
+          <w:bCs/>
+        </w:rPr>
+        <w:tab/>
+      </w:r>
+      <w:r>
+        <w:rPr>
+          <w:b/>
+          <w:bCs/>
+        </w:rPr>
+        <w:tab/>
+      </w:r>
+      <w:r>
+        <w:rPr>
+          <w:b/>
+          <w:bCs/>
+        </w:rPr>
+        <w:tab/>
+      </w:r>
+      <w:r>
+        <w:rPr>
+          <w:b/>
+          <w:bCs/>
+        </w:rPr>
+        <w:tab/>
+      </w:r>
+      <w:r>
+        <w:rPr>
+          <w:b/>
+          <w:bCs/>
+        </w:rPr>
+        <w:tab/>
+      </w:r>
+      <w:r>
+        <w:rPr>
+          <w:b/>
+          <w:bCs/>
+        </w:rPr>
+        <w:tab/>
+      </w:r>
+      <w:r>
+        <w:rPr>
+          <w:b/>
+          <w:bCs/>
+        </w:rPr>
+        <w:tab/>
+      </w:r>
+      <w:r>
+        <w:rPr>
+          <w:b/>
+          <w:bCs/>
+        </w:rPr>
+        <w:tab/>
+      </w:r>
+      <w:r>
+        <w:rPr>
+          <w:b/>
+          <w:bCs/>
+        </w:rPr>
+        <w:tab/>
+      </w:r>
+      <w:r>
         <w:t xml:space="preserve">  </w:t>
       </w:r>
       <w:r>
@@ -4797,7 +4868,7 @@
           <w:i/>
           <w:iCs/>
         </w:rPr>
-        <w:t>Oct 2024 – Present</w:t>
+        <w:t>Jul 2021 – Mar 2023</w:t>
       </w:r>
     </w:p>
     <w:p>
@@ -4822,114 +4893,114 @@
           <w:i/>
           <w:iCs/>
         </w:rPr>
-        <w:t xml:space="preserve">Peer-to-peer Mentoring Coordinator, </w:t>
-      </w:r>
-      <w:r>
-        <w:rPr>
-          <w:b/>
-          <w:bCs/>
-        </w:rPr>
-        <w:t>UW Department of Atmospheric Sciences, Seattle WA.</w:t>
-      </w:r>
-    </w:p>
-    <w:p>
-      <w:pPr>
-        <w:rPr>
-          <w:i/>
-          <w:iCs/>
-        </w:rPr>
-      </w:pPr>
-      <w:r>
-        <w:rPr>
-          <w:b/>
-          <w:bCs/>
-        </w:rPr>
-        <w:tab/>
-      </w:r>
-      <w:r>
-        <w:rPr>
-          <w:b/>
-          <w:bCs/>
-        </w:rPr>
-        <w:tab/>
-      </w:r>
-      <w:r>
-        <w:rPr>
-          <w:b/>
-          <w:bCs/>
-        </w:rPr>
-        <w:tab/>
-      </w:r>
-      <w:r>
-        <w:rPr>
-          <w:b/>
-          <w:bCs/>
-        </w:rPr>
-        <w:tab/>
-      </w:r>
-      <w:r>
-        <w:rPr>
-          <w:b/>
-          <w:bCs/>
-        </w:rPr>
-        <w:tab/>
-      </w:r>
-      <w:r>
-        <w:rPr>
-          <w:b/>
-          <w:bCs/>
-        </w:rPr>
-        <w:tab/>
-      </w:r>
-      <w:r>
-        <w:rPr>
-          <w:b/>
-          <w:bCs/>
-        </w:rPr>
-        <w:tab/>
-      </w:r>
-      <w:r>
-        <w:rPr>
-          <w:b/>
-          <w:bCs/>
-        </w:rPr>
-        <w:tab/>
-      </w:r>
-      <w:r>
-        <w:rPr>
-          <w:b/>
-          <w:bCs/>
-        </w:rPr>
-        <w:tab/>
-      </w:r>
-      <w:r>
-        <w:rPr>
-          <w:b/>
-          <w:bCs/>
-        </w:rPr>
-        <w:tab/>
-      </w:r>
-      <w:r>
-        <w:rPr>
-          <w:b/>
-          <w:bCs/>
-        </w:rPr>
-        <w:tab/>
-      </w:r>
-      <w:r>
-        <w:rPr>
-          <w:b/>
-          <w:bCs/>
-        </w:rPr>
-        <w:tab/>
-        <w:t xml:space="preserve">  </w:t>
-      </w:r>
-      <w:r>
-        <w:rPr>
-          <w:i/>
-          <w:iCs/>
-        </w:rPr>
-        <w:t>Jul 2022 – Dec 2023</w:t>
+        <w:t xml:space="preserve">Campus Sustainability Fund Intersectional Sustainability Board, </w:t>
+      </w:r>
+      <w:r>
+        <w:rPr>
+          <w:b/>
+          <w:bCs/>
+        </w:rPr>
+        <w:t xml:space="preserve">University of Washington, Seattle WA.     </w:t>
+      </w:r>
+    </w:p>
+    <w:p>
+      <w:pPr>
+        <w:rPr>
+          <w:i/>
+          <w:iCs/>
+        </w:rPr>
+      </w:pPr>
+      <w:r>
+        <w:rPr>
+          <w:b/>
+          <w:bCs/>
+        </w:rPr>
+        <w:tab/>
+      </w:r>
+      <w:r>
+        <w:rPr>
+          <w:b/>
+          <w:bCs/>
+        </w:rPr>
+        <w:tab/>
+      </w:r>
+      <w:r>
+        <w:rPr>
+          <w:b/>
+          <w:bCs/>
+        </w:rPr>
+        <w:tab/>
+      </w:r>
+      <w:r>
+        <w:rPr>
+          <w:b/>
+          <w:bCs/>
+        </w:rPr>
+        <w:tab/>
+      </w:r>
+      <w:r>
+        <w:rPr>
+          <w:b/>
+          <w:bCs/>
+        </w:rPr>
+        <w:tab/>
+      </w:r>
+      <w:r>
+        <w:rPr>
+          <w:b/>
+          <w:bCs/>
+        </w:rPr>
+        <w:tab/>
+      </w:r>
+      <w:r>
+        <w:rPr>
+          <w:b/>
+          <w:bCs/>
+        </w:rPr>
+        <w:tab/>
+      </w:r>
+      <w:r>
+        <w:rPr>
+          <w:b/>
+          <w:bCs/>
+        </w:rPr>
+        <w:tab/>
+      </w:r>
+      <w:r>
+        <w:rPr>
+          <w:b/>
+          <w:bCs/>
+        </w:rPr>
+        <w:tab/>
+      </w:r>
+      <w:r>
+        <w:rPr>
+          <w:b/>
+          <w:bCs/>
+        </w:rPr>
+        <w:tab/>
+      </w:r>
+      <w:r>
+        <w:rPr>
+          <w:b/>
+          <w:bCs/>
+        </w:rPr>
+        <w:tab/>
+      </w:r>
+      <w:r>
+        <w:rPr>
+          <w:b/>
+          <w:bCs/>
+        </w:rPr>
+        <w:tab/>
+        <w:t xml:space="preserve">          </w:t>
+      </w:r>
+      <w:r>
+        <w:rPr>
+          <w:i/>
+          <w:iCs/>
+        </w:rPr>
+        <w:t>Aug – Oct 2020</w:t>
       </w:r>
     </w:p>
     <w:p>
@@ -4945,126 +5016,41 @@
     <w:p>
       <w:pPr>
         <w:rPr>
-          <w:b/>
-          <w:bCs/>
-        </w:rPr>
-      </w:pPr>
-      <w:r>
-        <w:rPr>
-          <w:i/>
-          <w:iCs/>
+          <w:i/>
+          <w:iCs/>
+        </w:rPr>
+      </w:pPr>
+      <w:r>
+        <w:rPr>
+          <w:b/>
+          <w:bCs/>
         </w:rPr>
         <w:lastRenderedPageBreak/>
-        <w:t xml:space="preserve">Diversity and Inclusion Group Coordinator, </w:t>
-      </w:r>
-      <w:r>
-        <w:rPr>
-          <w:b/>
-          <w:bCs/>
-        </w:rPr>
-        <w:t>UW Department of Atmospheric Sciences, Seattle WA.</w:t>
-      </w:r>
-    </w:p>
-    <w:p>
-      <w:pPr>
-        <w:rPr>
-          <w:i/>
-          <w:iCs/>
-        </w:rPr>
-      </w:pPr>
-      <w:r>
-        <w:rPr>
-          <w:b/>
-          <w:bCs/>
-        </w:rPr>
-        <w:tab/>
-      </w:r>
-      <w:r>
-        <w:rPr>
-          <w:b/>
-          <w:bCs/>
-        </w:rPr>
-        <w:tab/>
-      </w:r>
-      <w:r>
-        <w:rPr>
-          <w:b/>
-          <w:bCs/>
-        </w:rPr>
-        <w:tab/>
-      </w:r>
-      <w:r>
-        <w:rPr>
-          <w:b/>
-          <w:bCs/>
-        </w:rPr>
-        <w:tab/>
-      </w:r>
-      <w:r>
-        <w:rPr>
-          <w:b/>
-          <w:bCs/>
-        </w:rPr>
-        <w:tab/>
-      </w:r>
-      <w:r>
-        <w:rPr>
-          <w:b/>
-          <w:bCs/>
-        </w:rPr>
-        <w:tab/>
-      </w:r>
-      <w:r>
-        <w:rPr>
-          <w:b/>
-          <w:bCs/>
-        </w:rPr>
-        <w:tab/>
-      </w:r>
-      <w:r>
-        <w:rPr>
-          <w:b/>
-          <w:bCs/>
-        </w:rPr>
-        <w:tab/>
-      </w:r>
-      <w:r>
-        <w:rPr>
-          <w:b/>
-          <w:bCs/>
-        </w:rPr>
-        <w:tab/>
-      </w:r>
-      <w:r>
-        <w:rPr>
-          <w:b/>
-          <w:bCs/>
-        </w:rPr>
-        <w:tab/>
-      </w:r>
-      <w:r>
-        <w:rPr>
-          <w:b/>
-          <w:bCs/>
-        </w:rPr>
-        <w:tab/>
-      </w:r>
-      <w:r>
-        <w:rPr>
-          <w:b/>
-          <w:bCs/>
-        </w:rPr>
-        <w:tab/>
-      </w:r>
-      <w:r>
-        <w:t xml:space="preserve">  </w:t>
-      </w:r>
-      <w:r>
-        <w:rPr>
-          <w:i/>
-          <w:iCs/>
-        </w:rPr>
-        <w:t>Jul 2021 – Mar 2023</w:t>
+        <w:t>Refereed Manuscripts for the Following Journals:</w:t>
+      </w:r>
+      <w:r>
+        <w:t xml:space="preserve"> </w:t>
+      </w:r>
+      <w:r>
+        <w:rPr>
+          <w:i/>
+          <w:iCs/>
+        </w:rPr>
+        <w:t xml:space="preserve">Journal of Geophysical Research: Atmospheres, JAMES, PLOS ONE, </w:t>
+      </w:r>
+      <w:r>
+        <w:rPr>
+          <w:i/>
+          <w:iCs/>
+        </w:rPr>
+        <w:t>Atmospheric Chemistry and Physics (ACP)</w:t>
+      </w:r>
+      <w:r>
+        <w:rPr>
+          <w:i/>
+          <w:iCs/>
+        </w:rPr>
+        <w:t>, Earth and Space Science, Nature: Communications Earth and Environment, Earth and Space Science, Geophysical Research Letters (GRL)</w:t>
       </w:r>
     </w:p>
     <w:p>
@@ -5080,202 +5066,179 @@
     <w:p>
       <w:pPr>
         <w:rPr>
-          <w:b/>
-          <w:bCs/>
-        </w:rPr>
-      </w:pPr>
-      <w:r>
-        <w:rPr>
-          <w:i/>
-          <w:iCs/>
-        </w:rPr>
-        <w:t xml:space="preserve">Campus Sustainability Fund Intersectional Sustainability Board, </w:t>
-      </w:r>
-      <w:r>
-        <w:rPr>
-          <w:b/>
-          <w:bCs/>
-        </w:rPr>
-        <w:t xml:space="preserve">University of Washington, Seattle WA.     </w:t>
-      </w:r>
-    </w:p>
-    <w:p>
-      <w:pPr>
-        <w:rPr>
-          <w:i/>
-          <w:iCs/>
-        </w:rPr>
-      </w:pPr>
-      <w:r>
-        <w:rPr>
-          <w:b/>
-          <w:bCs/>
-        </w:rPr>
-        <w:tab/>
-      </w:r>
-      <w:r>
-        <w:rPr>
-          <w:b/>
-          <w:bCs/>
-        </w:rPr>
-        <w:tab/>
-      </w:r>
-      <w:r>
-        <w:rPr>
-          <w:b/>
-          <w:bCs/>
-        </w:rPr>
-        <w:tab/>
-      </w:r>
-      <w:r>
-        <w:rPr>
-          <w:b/>
-          <w:bCs/>
-        </w:rPr>
-        <w:tab/>
-      </w:r>
-      <w:r>
-        <w:rPr>
-          <w:b/>
-          <w:bCs/>
-        </w:rPr>
-        <w:tab/>
-      </w:r>
-      <w:r>
-        <w:rPr>
-          <w:b/>
-          <w:bCs/>
-        </w:rPr>
-        <w:tab/>
-      </w:r>
-      <w:r>
-        <w:rPr>
-          <w:b/>
-          <w:bCs/>
-        </w:rPr>
-        <w:tab/>
-      </w:r>
-      <w:r>
-        <w:rPr>
-          <w:b/>
-          <w:bCs/>
-        </w:rPr>
-        <w:tab/>
-      </w:r>
-      <w:r>
-        <w:rPr>
-          <w:b/>
-          <w:bCs/>
-        </w:rPr>
-        <w:tab/>
-      </w:r>
-      <w:r>
-        <w:rPr>
-          <w:b/>
-          <w:bCs/>
-        </w:rPr>
-        <w:tab/>
-      </w:r>
-      <w:r>
-        <w:rPr>
-          <w:b/>
-          <w:bCs/>
-        </w:rPr>
-        <w:tab/>
-      </w:r>
-      <w:r>
-        <w:rPr>
-          <w:b/>
-          <w:bCs/>
-        </w:rPr>
-        <w:tab/>
-        <w:t xml:space="preserve">          </w:t>
-      </w:r>
-      <w:r>
-        <w:rPr>
-          <w:i/>
-          <w:iCs/>
-        </w:rPr>
-        <w:t>Aug – Oct 2020</w:t>
-      </w:r>
-    </w:p>
-    <w:p>
-      <w:pPr>
-        <w:rPr>
-          <w:i/>
-          <w:iCs/>
+          <w:i/>
+          <w:iCs/>
+        </w:rPr>
+      </w:pPr>
+      <w:r>
+        <w:rPr>
+          <w:b/>
+          <w:bCs/>
+        </w:rPr>
+        <w:t>Reviewed Proposals for the Following Programs:</w:t>
+      </w:r>
+      <w:r>
+        <w:t xml:space="preserve"> </w:t>
+      </w:r>
+      <w:r>
+        <w:rPr>
+          <w:i/>
+          <w:iCs/>
+        </w:rPr>
+        <w:t>NASA Postdoctoral Program (NPP): Earth Science, NASA Postdoctoral Program (NPP): Technology Development</w:t>
+      </w:r>
+    </w:p>
+    <w:p>
+      <w:pPr>
+        <w:rPr>
           <w:sz w:val="10"/>
           <w:szCs w:val="10"/>
-        </w:rPr>
-      </w:pPr>
-    </w:p>
-    <w:p>
-      <w:pPr>
-        <w:rPr>
-          <w:i/>
-          <w:iCs/>
-        </w:rPr>
-      </w:pPr>
-      <w:r>
-        <w:rPr>
-          <w:b/>
-          <w:bCs/>
-        </w:rPr>
-        <w:t>Refereed Manuscripts for the Following Journals:</w:t>
-      </w:r>
-      <w:r>
-        <w:t xml:space="preserve"> </w:t>
-      </w:r>
-      <w:r>
-        <w:rPr>
-          <w:i/>
-          <w:iCs/>
-        </w:rPr>
-        <w:t>Journal of Geophysical Research</w:t>
-      </w:r>
-      <w:r>
-        <w:rPr>
-          <w:i/>
-          <w:iCs/>
-        </w:rPr>
-        <w:t>: Atmospheres, JAMES, PLOS ONE</w:t>
-      </w:r>
-      <w:r>
-        <w:rPr>
-          <w:i/>
-          <w:iCs/>
-        </w:rPr>
-        <w:t xml:space="preserve">, </w:t>
-      </w:r>
-      <w:r>
-        <w:rPr>
-          <w:i/>
-          <w:iCs/>
-        </w:rPr>
-        <w:t>Atmospheric Chemistry and Physics (ACP)</w:t>
-      </w:r>
-      <w:r>
-        <w:rPr>
-          <w:i/>
-          <w:iCs/>
-        </w:rPr>
-        <w:t>, Earth and Space Science, Nature: Communications Earth and Environment</w:t>
-      </w:r>
-      <w:r>
-        <w:rPr>
-          <w:i/>
-          <w:iCs/>
-        </w:rPr>
-        <w:t>, Earth and Space Science</w:t>
-      </w:r>
-      <w:r>
-        <w:rPr>
-          <w:i/>
-          <w:iCs/>
-        </w:rPr>
-        <w:t>, Geophysical Research Letters (GRL)</w:t>
-      </w:r>
-    </w:p>
+          <w:bdr w:val="none" w:sz="0" w:space="0" w:color="auto" w:frame="1"/>
+        </w:rPr>
+      </w:pPr>
+    </w:p>
+    <w:p>
+      <w:pPr>
+        <w:rPr>
+          <w:b/>
+        </w:rPr>
+      </w:pPr>
+      <w:r>
+        <w:rPr>
+          <w:b/>
+          <w:u w:val="single"/>
+        </w:rPr>
+        <w:t>Scholarships and Awards</w:t>
+      </w:r>
+      <w:r>
+        <w:rPr>
+          <w:b/>
+          <w:u w:val="single"/>
+        </w:rPr>
+        <w:tab/>
+      </w:r>
+      <w:r>
+        <w:rPr>
+          <w:b/>
+          <w:u w:val="single"/>
+        </w:rPr>
+        <w:tab/>
+      </w:r>
+      <w:r>
+        <w:rPr>
+          <w:b/>
+          <w:u w:val="single"/>
+        </w:rPr>
+        <w:tab/>
+      </w:r>
+      <w:r>
+        <w:rPr>
+          <w:b/>
+          <w:u w:val="single"/>
+        </w:rPr>
+        <w:tab/>
+      </w:r>
+      <w:r>
+        <w:rPr>
+          <w:b/>
+          <w:u w:val="single"/>
+        </w:rPr>
+        <w:tab/>
+      </w:r>
+      <w:r>
+        <w:rPr>
+          <w:b/>
+          <w:u w:val="single"/>
+        </w:rPr>
+        <w:tab/>
+      </w:r>
+      <w:r>
+        <w:rPr>
+          <w:b/>
+          <w:u w:val="single"/>
+        </w:rPr>
+        <w:tab/>
+      </w:r>
+      <w:r>
+        <w:rPr>
+          <w:b/>
+          <w:u w:val="single"/>
+        </w:rPr>
+        <w:tab/>
+      </w:r>
+      <w:r>
+        <w:rPr>
+          <w:b/>
+          <w:u w:val="single"/>
+        </w:rPr>
+        <w:tab/>
+      </w:r>
+      <w:r>
+        <w:rPr>
+          <w:b/>
+          <w:u w:val="single"/>
+        </w:rPr>
+        <w:tab/>
+      </w:r>
+      <w:r>
+        <w:rPr>
+          <w:b/>
+          <w:u w:val="single"/>
+        </w:rPr>
+        <w:tab/>
+      </w:r>
+      <w:r>
+        <w:rPr>
+          <w:b/>
+          <w:u w:val="single"/>
+        </w:rPr>
+        <w:tab/>
+      </w:r>
+    </w:p>
+    <w:p>
+      <w:pPr>
+        <w:rPr>
+          <w:b/>
+          <w:sz w:val="10"/>
+          <w:szCs w:val="10"/>
+        </w:rPr>
+      </w:pPr>
+    </w:p>
+    <w:p>
+      <w:r>
+        <w:rPr>
+          <w:b/>
+          <w:bCs/>
+        </w:rPr>
+        <w:t>Certificate of Distinguished Service</w:t>
+      </w:r>
+      <w:r>
+        <w:t xml:space="preserve"> 2022: University of Washington Department of Atmospheric Sciences</w:t>
+      </w:r>
+    </w:p>
+    <w:p>
+      <w:pPr>
+        <w:rPr>
+          <w:b/>
+          <w:bCs/>
+          <w:sz w:val="10"/>
+          <w:szCs w:val="10"/>
+        </w:rPr>
+      </w:pPr>
+    </w:p>
+    <w:p>
+      <w:r>
+        <w:rPr>
+          <w:b/>
+          <w:bCs/>
+        </w:rPr>
+        <w:t xml:space="preserve">Top Scholar Award </w:t>
+      </w:r>
+      <w:r>
+        <w:t>2019: University of Washington Department of Atmospheric Sciences</w:t>
+      </w:r>
+    </w:p>
+    <w:p/>
     <w:p>
       <w:pPr>
         <w:rPr>
@@ -8316,7 +8279,7 @@
     <w:charset w:val="00"/>
     <w:family w:val="swiss"/>
     <w:pitch w:val="variable"/>
-    <w:sig w:usb0="E4002EFF" w:usb1="C000247B" w:usb2="00000009" w:usb3="00000000" w:csb0="000001FF" w:csb1="00000000"/>
+    <w:sig w:usb0="E0002AFF" w:usb1="C000247B" w:usb2="00000009" w:usb3="00000000" w:csb0="000001FF" w:csb1="00000000"/>
   </w:font>
   <w:font w:name="Calibri Light">
     <w:panose1 w:val="020F0302020204030204"/>
@@ -8368,6 +8331,7 @@
     <w:rsid w:val="002D3DFB"/>
     <w:rsid w:val="00330CB3"/>
     <w:rsid w:val="003614B5"/>
+    <w:rsid w:val="003C75D1"/>
     <w:rsid w:val="004472CF"/>
     <w:rsid w:val="004C0B56"/>
     <w:rsid w:val="005220A9"/>
@@ -8379,6 +8343,7 @@
     <w:rsid w:val="008221E4"/>
     <w:rsid w:val="0086214E"/>
     <w:rsid w:val="0087045F"/>
+    <w:rsid w:val="008977AA"/>
     <w:rsid w:val="00976733"/>
     <w:rsid w:val="009D7E29"/>
     <w:rsid w:val="00B72738"/>

</xml_diff>